<commit_message>
Add Another Police Report
</commit_message>
<xml_diff>
--- a/core/src/test/resources/LaporanKepolisian1.docx
+++ b/core/src/test/resources/LaporanKepolisian1.docx
@@ -5,11 +5,15 @@
     <w:p>
       <w:pPr>
         <w:rPr>
-          <w:lang w:val="en-US"/>
-        </w:rPr>
-      </w:pPr>
-      <w:r>
-        <w:rPr>
+          <w:rFonts w:ascii="Times New Roman" w:hAnsi="Times New Roman" w:cs="Times New Roman"/>
+          <w:b/>
+          <w:lang w:val="en-US"/>
+        </w:rPr>
+      </w:pPr>
+      <w:r>
+        <w:rPr>
+          <w:rFonts w:ascii="Times New Roman" w:hAnsi="Times New Roman" w:cs="Times New Roman"/>
+          <w:b/>
           <w:lang w:val="en-US"/>
         </w:rPr>
         <w:t>MARKAS BESAR</w:t>
@@ -18,11 +22,15 @@
     <w:p>
       <w:pPr>
         <w:rPr>
-          <w:lang w:val="en-US"/>
-        </w:rPr>
-      </w:pPr>
-      <w:r>
-        <w:rPr>
+          <w:rFonts w:ascii="Times New Roman" w:hAnsi="Times New Roman" w:cs="Times New Roman"/>
+          <w:b/>
+          <w:lang w:val="en-US"/>
+        </w:rPr>
+      </w:pPr>
+      <w:r>
+        <w:rPr>
+          <w:rFonts w:ascii="Times New Roman" w:hAnsi="Times New Roman" w:cs="Times New Roman"/>
+          <w:b/>
           <w:lang w:val="en-US"/>
         </w:rPr>
         <w:t>KEPOLISIAN NEGARA REPUBLIK INDONESIA</w:t>
@@ -31,11 +39,15 @@
     <w:p>
       <w:pPr>
         <w:rPr>
-          <w:lang w:val="en-US"/>
-        </w:rPr>
-      </w:pPr>
-      <w:r>
-        <w:rPr>
+          <w:rFonts w:ascii="Times New Roman" w:hAnsi="Times New Roman" w:cs="Times New Roman"/>
+          <w:b/>
+          <w:lang w:val="en-US"/>
+        </w:rPr>
+      </w:pPr>
+      <w:r>
+        <w:rPr>
+          <w:rFonts w:ascii="Times New Roman" w:hAnsi="Times New Roman" w:cs="Times New Roman"/>
+          <w:b/>
           <w:lang w:val="en-US"/>
         </w:rPr>
         <w:t>BADAN RESERSE KRIMINAL</w:t>
@@ -44,6 +56,8 @@
     <w:p>
       <w:pPr>
         <w:rPr>
+          <w:rFonts w:ascii="Times New Roman" w:hAnsi="Times New Roman" w:cs="Times New Roman"/>
+          <w:b/>
           <w:lang w:val="en-US"/>
         </w:rPr>
       </w:pPr>
@@ -52,11 +66,15 @@
       <w:pPr>
         <w:jc w:val="center"/>
         <w:rPr>
-          <w:lang w:val="en-US"/>
-        </w:rPr>
-      </w:pPr>
-      <w:r>
-        <w:rPr>
+          <w:rFonts w:ascii="Times New Roman" w:hAnsi="Times New Roman" w:cs="Times New Roman"/>
+          <w:b/>
+          <w:lang w:val="en-US"/>
+        </w:rPr>
+      </w:pPr>
+      <w:r>
+        <w:rPr>
+          <w:rFonts w:ascii="Times New Roman" w:hAnsi="Times New Roman" w:cs="Times New Roman"/>
+          <w:b/>
           <w:lang w:val="en-US"/>
         </w:rPr>
         <w:t>TANDA BUKTI LAPOR</w:t>
@@ -66,12 +84,16 @@
       <w:pPr>
         <w:jc w:val="center"/>
         <w:rPr>
-          <w:lang w:val="en-US"/>
-        </w:rPr>
-      </w:pPr>
-      <w:proofErr w:type="spellStart"/>
-      <w:r>
-        <w:rPr>
+          <w:rFonts w:ascii="Times New Roman" w:hAnsi="Times New Roman" w:cs="Times New Roman"/>
+          <w:b/>
+          <w:lang w:val="en-US"/>
+        </w:rPr>
+      </w:pPr>
+      <w:proofErr w:type="spellStart"/>
+      <w:r>
+        <w:rPr>
+          <w:rFonts w:ascii="Times New Roman" w:hAnsi="Times New Roman" w:cs="Times New Roman"/>
+          <w:b/>
           <w:lang w:val="en-US"/>
         </w:rPr>
         <w:t>No.Pol</w:t>
@@ -79,6 +101,8 @@
       <w:proofErr w:type="spellEnd"/>
       <w:r>
         <w:rPr>
+          <w:rFonts w:ascii="Times New Roman" w:hAnsi="Times New Roman" w:cs="Times New Roman"/>
+          <w:b/>
           <w:lang w:val="en-US"/>
         </w:rPr>
         <w:t>.: TBL/566/VIII/2013/</w:t>
@@ -86,6 +110,8 @@
       <w:proofErr w:type="spellStart"/>
       <w:r>
         <w:rPr>
+          <w:rFonts w:ascii="Times New Roman" w:hAnsi="Times New Roman" w:cs="Times New Roman"/>
+          <w:b/>
           <w:lang w:val="en-US"/>
         </w:rPr>
         <w:t>Bareskrim</w:t>
@@ -96,19 +122,23 @@
       <w:pPr>
         <w:jc w:val="center"/>
         <w:rPr>
-          <w:lang w:val="en-US"/>
-        </w:rPr>
-      </w:pPr>
-    </w:p>
-    <w:p>
-      <w:pPr>
-        <w:rPr>
-          <w:lang w:val="en-US"/>
-        </w:rPr>
-      </w:pPr>
-      <w:proofErr w:type="spellStart"/>
-      <w:r>
-        <w:rPr>
+          <w:rFonts w:ascii="Times New Roman" w:hAnsi="Times New Roman" w:cs="Times New Roman"/>
+          <w:lang w:val="en-US"/>
+        </w:rPr>
+      </w:pPr>
+    </w:p>
+    <w:p>
+      <w:pPr>
+        <w:jc w:val="both"/>
+        <w:rPr>
+          <w:rFonts w:ascii="Times New Roman" w:hAnsi="Times New Roman" w:cs="Times New Roman"/>
+          <w:lang w:val="en-US"/>
+        </w:rPr>
+      </w:pPr>
+      <w:proofErr w:type="spellStart"/>
+      <w:r>
+        <w:rPr>
+          <w:rFonts w:ascii="Times New Roman" w:hAnsi="Times New Roman" w:cs="Times New Roman"/>
           <w:lang w:val="en-US"/>
         </w:rPr>
         <w:t>Berdasarkan</w:t>
@@ -116,6 +146,7 @@
       <w:proofErr w:type="spellEnd"/>
       <w:r>
         <w:rPr>
+          <w:rFonts w:ascii="Times New Roman" w:hAnsi="Times New Roman" w:cs="Times New Roman"/>
           <w:lang w:val="en-US"/>
         </w:rPr>
         <w:t xml:space="preserve"> </w:t>
@@ -123,6 +154,7 @@
       <w:proofErr w:type="spellStart"/>
       <w:r>
         <w:rPr>
+          <w:rFonts w:ascii="Times New Roman" w:hAnsi="Times New Roman" w:cs="Times New Roman"/>
           <w:lang w:val="en-US"/>
         </w:rPr>
         <w:t>Laporan</w:t>
@@ -130,6 +162,7 @@
       <w:proofErr w:type="spellEnd"/>
       <w:r>
         <w:rPr>
+          <w:rFonts w:ascii="Times New Roman" w:hAnsi="Times New Roman" w:cs="Times New Roman"/>
           <w:lang w:val="en-US"/>
         </w:rPr>
         <w:t xml:space="preserve"> </w:t>
@@ -137,6 +170,7 @@
       <w:proofErr w:type="spellStart"/>
       <w:r>
         <w:rPr>
+          <w:rFonts w:ascii="Times New Roman" w:hAnsi="Times New Roman" w:cs="Times New Roman"/>
           <w:lang w:val="en-US"/>
         </w:rPr>
         <w:t>Polisi</w:t>
@@ -144,6 +178,7 @@
       <w:proofErr w:type="spellEnd"/>
       <w:r>
         <w:rPr>
+          <w:rFonts w:ascii="Times New Roman" w:hAnsi="Times New Roman" w:cs="Times New Roman"/>
           <w:lang w:val="en-US"/>
         </w:rPr>
         <w:t xml:space="preserve"> </w:t>
@@ -151,6 +186,7 @@
       <w:proofErr w:type="spellStart"/>
       <w:r>
         <w:rPr>
+          <w:rFonts w:ascii="Times New Roman" w:hAnsi="Times New Roman" w:cs="Times New Roman"/>
           <w:lang w:val="en-US"/>
         </w:rPr>
         <w:t>No.Pol</w:t>
@@ -158,6 +194,7 @@
       <w:proofErr w:type="spellEnd"/>
       <w:r>
         <w:rPr>
+          <w:rFonts w:ascii="Times New Roman" w:hAnsi="Times New Roman" w:cs="Times New Roman"/>
           <w:lang w:val="en-US"/>
         </w:rPr>
         <w:t>.: LP/699/VIII/2013/</w:t>
@@ -165,6 +202,7 @@
       <w:proofErr w:type="spellStart"/>
       <w:r>
         <w:rPr>
+          <w:rFonts w:ascii="Times New Roman" w:hAnsi="Times New Roman" w:cs="Times New Roman"/>
           <w:lang w:val="en-US"/>
         </w:rPr>
         <w:t>bareskrim</w:t>
@@ -172,6 +210,7 @@
       <w:proofErr w:type="spellEnd"/>
       <w:r>
         <w:rPr>
+          <w:rFonts w:ascii="Times New Roman" w:hAnsi="Times New Roman" w:cs="Times New Roman"/>
           <w:lang w:val="en-US"/>
         </w:rPr>
         <w:t xml:space="preserve"> </w:t>
@@ -179,6 +218,7 @@
       <w:proofErr w:type="spellStart"/>
       <w:r>
         <w:rPr>
+          <w:rFonts w:ascii="Times New Roman" w:hAnsi="Times New Roman" w:cs="Times New Roman"/>
           <w:lang w:val="en-US"/>
         </w:rPr>
         <w:t>tanggal</w:t>
@@ -186,6 +226,7 @@
       <w:proofErr w:type="spellEnd"/>
       <w:r>
         <w:rPr>
+          <w:rFonts w:ascii="Times New Roman" w:hAnsi="Times New Roman" w:cs="Times New Roman"/>
           <w:lang w:val="en-US"/>
         </w:rPr>
         <w:t xml:space="preserve"> 22 </w:t>
@@ -193,6 +234,7 @@
       <w:proofErr w:type="spellStart"/>
       <w:r>
         <w:rPr>
+          <w:rFonts w:ascii="Times New Roman" w:hAnsi="Times New Roman" w:cs="Times New Roman"/>
           <w:lang w:val="en-US"/>
         </w:rPr>
         <w:t>Agustus</w:t>
@@ -200,6 +242,7 @@
       <w:proofErr w:type="spellEnd"/>
       <w:r>
         <w:rPr>
+          <w:rFonts w:ascii="Times New Roman" w:hAnsi="Times New Roman" w:cs="Times New Roman"/>
           <w:lang w:val="en-US"/>
         </w:rPr>
         <w:t xml:space="preserve"> 2013, </w:t>
@@ -207,6 +250,7 @@
       <w:proofErr w:type="spellStart"/>
       <w:r>
         <w:rPr>
+          <w:rFonts w:ascii="Times New Roman" w:hAnsi="Times New Roman" w:cs="Times New Roman"/>
           <w:lang w:val="en-US"/>
         </w:rPr>
         <w:t>dengan</w:t>
@@ -214,6 +258,7 @@
       <w:proofErr w:type="spellEnd"/>
       <w:r>
         <w:rPr>
+          <w:rFonts w:ascii="Times New Roman" w:hAnsi="Times New Roman" w:cs="Times New Roman"/>
           <w:lang w:val="en-US"/>
         </w:rPr>
         <w:t xml:space="preserve"> </w:t>
@@ -221,6 +266,7 @@
       <w:proofErr w:type="spellStart"/>
       <w:r>
         <w:rPr>
+          <w:rFonts w:ascii="Times New Roman" w:hAnsi="Times New Roman" w:cs="Times New Roman"/>
           <w:lang w:val="en-US"/>
         </w:rPr>
         <w:t>ini</w:t>
@@ -228,6 +274,7 @@
       <w:proofErr w:type="spellEnd"/>
       <w:r>
         <w:rPr>
+          <w:rFonts w:ascii="Times New Roman" w:hAnsi="Times New Roman" w:cs="Times New Roman"/>
           <w:lang w:val="en-US"/>
         </w:rPr>
         <w:t xml:space="preserve"> </w:t>
@@ -235,6 +282,7 @@
       <w:proofErr w:type="spellStart"/>
       <w:r>
         <w:rPr>
+          <w:rFonts w:ascii="Times New Roman" w:hAnsi="Times New Roman" w:cs="Times New Roman"/>
           <w:lang w:val="en-US"/>
         </w:rPr>
         <w:t>diterangkan</w:t>
@@ -242,14 +290,15 @@
       <w:proofErr w:type="spellEnd"/>
       <w:r>
         <w:rPr>
+          <w:rFonts w:ascii="Times New Roman" w:hAnsi="Times New Roman" w:cs="Times New Roman"/>
           <w:lang w:val="en-US"/>
         </w:rPr>
         <w:t xml:space="preserve"> </w:t>
       </w:r>
       <w:proofErr w:type="spellStart"/>
-      <w:proofErr w:type="gramStart"/>
-      <w:r>
-        <w:rPr>
+      <w:r>
+        <w:rPr>
+          <w:rFonts w:ascii="Times New Roman" w:hAnsi="Times New Roman" w:cs="Times New Roman"/>
           <w:lang w:val="en-US"/>
         </w:rPr>
         <w:t>bahwa</w:t>
@@ -257,11 +306,11 @@
       <w:proofErr w:type="spellEnd"/>
       <w:r>
         <w:rPr>
+          <w:rFonts w:ascii="Times New Roman" w:hAnsi="Times New Roman" w:cs="Times New Roman"/>
           <w:lang w:val="en-US"/>
         </w:rPr>
         <w:t xml:space="preserve"> :</w:t>
       </w:r>
-      <w:proofErr w:type="gramEnd"/>
     </w:p>
     <w:p>
       <w:pPr>
@@ -275,13 +324,16 @@
           <w:tab w:val="left" w:pos="2694"/>
         </w:tabs>
         <w:ind w:left="709"/>
-        <w:rPr>
-          <w:lang w:val="en-US"/>
-        </w:rPr>
-      </w:pPr>
-      <w:proofErr w:type="spellStart"/>
-      <w:r>
-        <w:rPr>
+        <w:jc w:val="both"/>
+        <w:rPr>
+          <w:rFonts w:ascii="Times New Roman" w:hAnsi="Times New Roman" w:cs="Times New Roman"/>
+          <w:lang w:val="en-US"/>
+        </w:rPr>
+      </w:pPr>
+      <w:proofErr w:type="spellStart"/>
+      <w:r>
+        <w:rPr>
+          <w:rFonts w:ascii="Times New Roman" w:hAnsi="Times New Roman" w:cs="Times New Roman"/>
           <w:lang w:val="en-US"/>
         </w:rPr>
         <w:t>Nama</w:t>
@@ -289,6 +341,7 @@
       <w:proofErr w:type="spellEnd"/>
       <w:r>
         <w:rPr>
+          <w:rFonts w:ascii="Times New Roman" w:hAnsi="Times New Roman" w:cs="Times New Roman"/>
           <w:lang w:val="en-US"/>
         </w:rPr>
         <w:tab/>
@@ -307,13 +360,16 @@
           <w:tab w:val="left" w:pos="2694"/>
         </w:tabs>
         <w:ind w:left="709"/>
-        <w:rPr>
-          <w:lang w:val="en-US"/>
-        </w:rPr>
-      </w:pPr>
-      <w:proofErr w:type="spellStart"/>
-      <w:r>
-        <w:rPr>
+        <w:jc w:val="both"/>
+        <w:rPr>
+          <w:rFonts w:ascii="Times New Roman" w:hAnsi="Times New Roman" w:cs="Times New Roman"/>
+          <w:lang w:val="en-US"/>
+        </w:rPr>
+      </w:pPr>
+      <w:proofErr w:type="spellStart"/>
+      <w:r>
+        <w:rPr>
+          <w:rFonts w:ascii="Times New Roman" w:hAnsi="Times New Roman" w:cs="Times New Roman"/>
           <w:lang w:val="en-US"/>
         </w:rPr>
         <w:t>Tempat</w:t>
@@ -321,6 +377,7 @@
       <w:proofErr w:type="spellEnd"/>
       <w:r>
         <w:rPr>
+          <w:rFonts w:ascii="Times New Roman" w:hAnsi="Times New Roman" w:cs="Times New Roman"/>
           <w:lang w:val="en-US"/>
         </w:rPr>
         <w:t>/</w:t>
@@ -328,6 +385,7 @@
       <w:proofErr w:type="spellStart"/>
       <w:r>
         <w:rPr>
+          <w:rFonts w:ascii="Times New Roman" w:hAnsi="Times New Roman" w:cs="Times New Roman"/>
           <w:lang w:val="en-US"/>
         </w:rPr>
         <w:t>Tgl</w:t>
@@ -335,6 +393,7 @@
       <w:proofErr w:type="spellEnd"/>
       <w:r>
         <w:rPr>
+          <w:rFonts w:ascii="Times New Roman" w:hAnsi="Times New Roman" w:cs="Times New Roman"/>
           <w:lang w:val="en-US"/>
         </w:rPr>
         <w:t xml:space="preserve"> </w:t>
@@ -342,6 +401,7 @@
       <w:proofErr w:type="spellStart"/>
       <w:r>
         <w:rPr>
+          <w:rFonts w:ascii="Times New Roman" w:hAnsi="Times New Roman" w:cs="Times New Roman"/>
           <w:lang w:val="en-US"/>
         </w:rPr>
         <w:t>Lahir</w:t>
@@ -349,6 +409,7 @@
       <w:proofErr w:type="spellEnd"/>
       <w:r>
         <w:rPr>
+          <w:rFonts w:ascii="Times New Roman" w:hAnsi="Times New Roman" w:cs="Times New Roman"/>
           <w:lang w:val="en-US"/>
         </w:rPr>
         <w:tab/>
@@ -367,13 +428,16 @@
           <w:tab w:val="left" w:pos="2694"/>
         </w:tabs>
         <w:ind w:left="709"/>
-        <w:rPr>
-          <w:lang w:val="en-US"/>
-        </w:rPr>
-      </w:pPr>
-      <w:proofErr w:type="spellStart"/>
-      <w:r>
-        <w:rPr>
+        <w:jc w:val="both"/>
+        <w:rPr>
+          <w:rFonts w:ascii="Times New Roman" w:hAnsi="Times New Roman" w:cs="Times New Roman"/>
+          <w:lang w:val="en-US"/>
+        </w:rPr>
+      </w:pPr>
+      <w:proofErr w:type="spellStart"/>
+      <w:r>
+        <w:rPr>
+          <w:rFonts w:ascii="Times New Roman" w:hAnsi="Times New Roman" w:cs="Times New Roman"/>
           <w:lang w:val="en-US"/>
         </w:rPr>
         <w:t>Pekerjaan</w:t>
@@ -381,6 +445,7 @@
       <w:proofErr w:type="spellEnd"/>
       <w:r>
         <w:rPr>
+          <w:rFonts w:ascii="Times New Roman" w:hAnsi="Times New Roman" w:cs="Times New Roman"/>
           <w:lang w:val="en-US"/>
         </w:rPr>
         <w:tab/>
@@ -399,13 +464,16 @@
           <w:tab w:val="left" w:pos="2694"/>
         </w:tabs>
         <w:ind w:left="709"/>
-        <w:rPr>
-          <w:lang w:val="en-US"/>
-        </w:rPr>
-      </w:pPr>
-      <w:proofErr w:type="spellStart"/>
-      <w:r>
-        <w:rPr>
+        <w:jc w:val="both"/>
+        <w:rPr>
+          <w:rFonts w:ascii="Times New Roman" w:hAnsi="Times New Roman" w:cs="Times New Roman"/>
+          <w:lang w:val="en-US"/>
+        </w:rPr>
+      </w:pPr>
+      <w:proofErr w:type="spellStart"/>
+      <w:r>
+        <w:rPr>
+          <w:rFonts w:ascii="Times New Roman" w:hAnsi="Times New Roman" w:cs="Times New Roman"/>
           <w:lang w:val="en-US"/>
         </w:rPr>
         <w:t>Alamat</w:t>
@@ -413,6 +481,7 @@
       <w:proofErr w:type="spellEnd"/>
       <w:r>
         <w:rPr>
+          <w:rFonts w:ascii="Times New Roman" w:hAnsi="Times New Roman" w:cs="Times New Roman"/>
           <w:lang w:val="en-US"/>
         </w:rPr>
         <w:tab/>
@@ -427,12 +496,15 @@
           <w:tab w:val="left" w:pos="2694"/>
         </w:tabs>
         <w:ind w:left="709"/>
-        <w:rPr>
-          <w:lang w:val="en-US"/>
-        </w:rPr>
-      </w:pPr>
-      <w:r>
-        <w:rPr>
+        <w:jc w:val="both"/>
+        <w:rPr>
+          <w:rFonts w:ascii="Times New Roman" w:hAnsi="Times New Roman" w:cs="Times New Roman"/>
+          <w:lang w:val="en-US"/>
+        </w:rPr>
+      </w:pPr>
+      <w:r>
+        <w:rPr>
+          <w:rFonts w:ascii="Times New Roman" w:hAnsi="Times New Roman" w:cs="Times New Roman"/>
           <w:lang w:val="en-US"/>
         </w:rPr>
         <w:tab/>
@@ -451,13 +523,16 @@
           <w:tab w:val="left" w:pos="2694"/>
         </w:tabs>
         <w:ind w:left="709"/>
-        <w:rPr>
-          <w:lang w:val="en-US"/>
-        </w:rPr>
-      </w:pPr>
-      <w:proofErr w:type="spellStart"/>
-      <w:r>
-        <w:rPr>
+        <w:jc w:val="both"/>
+        <w:rPr>
+          <w:rFonts w:ascii="Times New Roman" w:hAnsi="Times New Roman" w:cs="Times New Roman"/>
+          <w:lang w:val="en-US"/>
+        </w:rPr>
+      </w:pPr>
+      <w:proofErr w:type="spellStart"/>
+      <w:r>
+        <w:rPr>
+          <w:rFonts w:ascii="Times New Roman" w:hAnsi="Times New Roman" w:cs="Times New Roman"/>
           <w:lang w:val="en-US"/>
         </w:rPr>
         <w:t>Telah</w:t>
@@ -465,6 +540,7 @@
       <w:proofErr w:type="spellEnd"/>
       <w:r>
         <w:rPr>
+          <w:rFonts w:ascii="Times New Roman" w:hAnsi="Times New Roman" w:cs="Times New Roman"/>
           <w:lang w:val="en-US"/>
         </w:rPr>
         <w:t xml:space="preserve"> </w:t>
@@ -472,6 +548,7 @@
       <w:proofErr w:type="spellStart"/>
       <w:r>
         <w:rPr>
+          <w:rFonts w:ascii="Times New Roman" w:hAnsi="Times New Roman" w:cs="Times New Roman"/>
           <w:lang w:val="en-US"/>
         </w:rPr>
         <w:t>melapor</w:t>
@@ -479,12 +556,14 @@
       <w:proofErr w:type="spellEnd"/>
       <w:r>
         <w:rPr>
+          <w:rFonts w:ascii="Times New Roman" w:hAnsi="Times New Roman" w:cs="Times New Roman"/>
           <w:lang w:val="en-US"/>
         </w:rPr>
         <w:t xml:space="preserve"> di</w:t>
       </w:r>
       <w:r>
         <w:rPr>
+          <w:rFonts w:ascii="Times New Roman" w:hAnsi="Times New Roman" w:cs="Times New Roman"/>
           <w:lang w:val="en-US"/>
         </w:rPr>
         <w:tab/>
@@ -503,13 +582,16 @@
           <w:tab w:val="left" w:pos="2694"/>
         </w:tabs>
         <w:ind w:left="709"/>
-        <w:rPr>
-          <w:lang w:val="en-US"/>
-        </w:rPr>
-      </w:pPr>
-      <w:proofErr w:type="spellStart"/>
-      <w:r>
-        <w:rPr>
+        <w:jc w:val="both"/>
+        <w:rPr>
+          <w:rFonts w:ascii="Times New Roman" w:hAnsi="Times New Roman" w:cs="Times New Roman"/>
+          <w:lang w:val="en-US"/>
+        </w:rPr>
+      </w:pPr>
+      <w:proofErr w:type="spellStart"/>
+      <w:r>
+        <w:rPr>
+          <w:rFonts w:ascii="Times New Roman" w:hAnsi="Times New Roman" w:cs="Times New Roman"/>
           <w:lang w:val="en-US"/>
         </w:rPr>
         <w:t>Perkara</w:t>
@@ -517,6 +599,7 @@
       <w:proofErr w:type="spellEnd"/>
       <w:r>
         <w:rPr>
+          <w:rFonts w:ascii="Times New Roman" w:hAnsi="Times New Roman" w:cs="Times New Roman"/>
           <w:lang w:val="en-US"/>
         </w:rPr>
         <w:tab/>
@@ -531,23 +614,18 @@
           <w:tab w:val="left" w:pos="2694"/>
         </w:tabs>
         <w:ind w:left="2694"/>
-        <w:rPr>
-          <w:lang w:val="en-US"/>
-        </w:rPr>
-      </w:pPr>
-      <w:r>
-        <w:rPr>
-          <w:lang w:val="en-US"/>
-        </w:rPr>
-        <w:t xml:space="preserve">  PEMALSUAN SURAT SEBAGAIMANA DIMAKSUD DALAM             PASAL 378 KUHAP, PASAL </w:t>
-      </w:r>
-      <w:bookmarkStart w:id="0" w:name="_GoBack"/>
-      <w:bookmarkEnd w:id="0"/>
-      <w:r>
-        <w:rPr>
-          <w:lang w:val="en-US"/>
-        </w:rPr>
-        <w:t>372 KUHP DAN ATAU PASAL 263 KUHP</w:t>
+        <w:jc w:val="both"/>
+        <w:rPr>
+          <w:rFonts w:ascii="Times New Roman" w:hAnsi="Times New Roman" w:cs="Times New Roman"/>
+          <w:lang w:val="en-US"/>
+        </w:rPr>
+      </w:pPr>
+      <w:r>
+        <w:rPr>
+          <w:rFonts w:ascii="Times New Roman" w:hAnsi="Times New Roman" w:cs="Times New Roman"/>
+          <w:lang w:val="en-US"/>
+        </w:rPr>
+        <w:t xml:space="preserve">  PEMALSUAN SURAT SEBAGAIMANA DIMAKSUD DALAM             PASAL 378 KUHAP, PASAL 372 KUHP DAN ATAU PASAL 263 KUHP</w:t>
       </w:r>
     </w:p>
     <w:p>
@@ -562,13 +640,16 @@
           <w:tab w:val="left" w:pos="2694"/>
         </w:tabs>
         <w:ind w:left="709"/>
-        <w:rPr>
-          <w:lang w:val="en-US"/>
-        </w:rPr>
-      </w:pPr>
-      <w:proofErr w:type="spellStart"/>
-      <w:r>
-        <w:rPr>
+        <w:jc w:val="both"/>
+        <w:rPr>
+          <w:rFonts w:ascii="Times New Roman" w:hAnsi="Times New Roman" w:cs="Times New Roman"/>
+          <w:lang w:val="en-US"/>
+        </w:rPr>
+      </w:pPr>
+      <w:proofErr w:type="spellStart"/>
+      <w:r>
+        <w:rPr>
+          <w:rFonts w:ascii="Times New Roman" w:hAnsi="Times New Roman" w:cs="Times New Roman"/>
           <w:lang w:val="en-US"/>
         </w:rPr>
         <w:t>Waktu</w:t>
@@ -576,6 +657,7 @@
       <w:proofErr w:type="spellEnd"/>
       <w:r>
         <w:rPr>
+          <w:rFonts w:ascii="Times New Roman" w:hAnsi="Times New Roman" w:cs="Times New Roman"/>
           <w:lang w:val="en-US"/>
         </w:rPr>
         <w:t xml:space="preserve"> </w:t>
@@ -583,6 +665,7 @@
       <w:proofErr w:type="spellStart"/>
       <w:r>
         <w:rPr>
+          <w:rFonts w:ascii="Times New Roman" w:hAnsi="Times New Roman" w:cs="Times New Roman"/>
           <w:lang w:val="en-US"/>
         </w:rPr>
         <w:t>kejadian</w:t>
@@ -590,6 +673,7 @@
       <w:proofErr w:type="spellEnd"/>
       <w:r>
         <w:rPr>
+          <w:rFonts w:ascii="Times New Roman" w:hAnsi="Times New Roman" w:cs="Times New Roman"/>
           <w:lang w:val="en-US"/>
         </w:rPr>
         <w:tab/>
@@ -608,13 +692,16 @@
           <w:tab w:val="left" w:pos="2694"/>
         </w:tabs>
         <w:ind w:left="709"/>
-        <w:rPr>
-          <w:lang w:val="en-US"/>
-        </w:rPr>
-      </w:pPr>
-      <w:proofErr w:type="spellStart"/>
-      <w:r>
-        <w:rPr>
+        <w:jc w:val="both"/>
+        <w:rPr>
+          <w:rFonts w:ascii="Times New Roman" w:hAnsi="Times New Roman" w:cs="Times New Roman"/>
+          <w:lang w:val="en-US"/>
+        </w:rPr>
+      </w:pPr>
+      <w:proofErr w:type="spellStart"/>
+      <w:r>
+        <w:rPr>
+          <w:rFonts w:ascii="Times New Roman" w:hAnsi="Times New Roman" w:cs="Times New Roman"/>
           <w:lang w:val="en-US"/>
         </w:rPr>
         <w:t>Tempat</w:t>
@@ -622,6 +709,7 @@
       <w:proofErr w:type="spellEnd"/>
       <w:r>
         <w:rPr>
+          <w:rFonts w:ascii="Times New Roman" w:hAnsi="Times New Roman" w:cs="Times New Roman"/>
           <w:lang w:val="en-US"/>
         </w:rPr>
         <w:t xml:space="preserve"> </w:t>
@@ -629,6 +717,7 @@
       <w:proofErr w:type="spellStart"/>
       <w:r>
         <w:rPr>
+          <w:rFonts w:ascii="Times New Roman" w:hAnsi="Times New Roman" w:cs="Times New Roman"/>
           <w:lang w:val="en-US"/>
         </w:rPr>
         <w:t>kejadian</w:t>
@@ -636,6 +725,7 @@
       <w:proofErr w:type="spellEnd"/>
       <w:r>
         <w:rPr>
+          <w:rFonts w:ascii="Times New Roman" w:hAnsi="Times New Roman" w:cs="Times New Roman"/>
           <w:lang w:val="en-US"/>
         </w:rPr>
         <w:tab/>
@@ -654,13 +744,16 @@
           <w:tab w:val="left" w:pos="2694"/>
         </w:tabs>
         <w:ind w:left="709"/>
-        <w:rPr>
-          <w:lang w:val="en-US"/>
-        </w:rPr>
-      </w:pPr>
-      <w:proofErr w:type="spellStart"/>
-      <w:r>
-        <w:rPr>
+        <w:jc w:val="both"/>
+        <w:rPr>
+          <w:rFonts w:ascii="Times New Roman" w:hAnsi="Times New Roman" w:cs="Times New Roman"/>
+          <w:lang w:val="en-US"/>
+        </w:rPr>
+      </w:pPr>
+      <w:proofErr w:type="spellStart"/>
+      <w:r>
+        <w:rPr>
+          <w:rFonts w:ascii="Times New Roman" w:hAnsi="Times New Roman" w:cs="Times New Roman"/>
           <w:lang w:val="en-US"/>
         </w:rPr>
         <w:t>Terlapor</w:t>
@@ -668,6 +761,7 @@
       <w:proofErr w:type="spellEnd"/>
       <w:r>
         <w:rPr>
+          <w:rFonts w:ascii="Times New Roman" w:hAnsi="Times New Roman" w:cs="Times New Roman"/>
           <w:lang w:val="en-US"/>
         </w:rPr>
         <w:tab/>
@@ -676,6 +770,7 @@
       <w:proofErr w:type="spellStart"/>
       <w:r>
         <w:rPr>
+          <w:rFonts w:ascii="Times New Roman" w:hAnsi="Times New Roman" w:cs="Times New Roman"/>
           <w:lang w:val="en-US"/>
         </w:rPr>
         <w:t>Dkk</w:t>
@@ -690,12 +785,15 @@
           <w:tab w:val="left" w:pos="2694"/>
         </w:tabs>
         <w:ind w:left="709"/>
-        <w:rPr>
-          <w:lang w:val="en-US"/>
-        </w:rPr>
-      </w:pPr>
-      <w:r>
-        <w:rPr>
+        <w:jc w:val="both"/>
+        <w:rPr>
+          <w:rFonts w:ascii="Times New Roman" w:hAnsi="Times New Roman" w:cs="Times New Roman"/>
+          <w:lang w:val="en-US"/>
+        </w:rPr>
+      </w:pPr>
+      <w:r>
+        <w:rPr>
+          <w:rFonts w:ascii="Times New Roman" w:hAnsi="Times New Roman" w:cs="Times New Roman"/>
           <w:lang w:val="en-US"/>
         </w:rPr>
         <w:tab/>
@@ -704,6 +802,7 @@
       <w:proofErr w:type="spellStart"/>
       <w:r>
         <w:rPr>
+          <w:rFonts w:ascii="Times New Roman" w:hAnsi="Times New Roman" w:cs="Times New Roman"/>
           <w:lang w:val="en-US"/>
         </w:rPr>
         <w:t>Direktur</w:t>
@@ -711,6 +810,7 @@
       <w:proofErr w:type="spellEnd"/>
       <w:r>
         <w:rPr>
+          <w:rFonts w:ascii="Times New Roman" w:hAnsi="Times New Roman" w:cs="Times New Roman"/>
           <w:lang w:val="en-US"/>
         </w:rPr>
         <w:t xml:space="preserve"> </w:t>
@@ -718,6 +818,7 @@
       <w:proofErr w:type="spellStart"/>
       <w:r>
         <w:rPr>
+          <w:rFonts w:ascii="Times New Roman" w:hAnsi="Times New Roman" w:cs="Times New Roman"/>
           <w:lang w:val="en-US"/>
         </w:rPr>
         <w:t>Utama</w:t>
@@ -725,6 +826,7 @@
       <w:proofErr w:type="spellEnd"/>
       <w:r>
         <w:rPr>
+          <w:rFonts w:ascii="Times New Roman" w:hAnsi="Times New Roman" w:cs="Times New Roman"/>
           <w:lang w:val="en-US"/>
         </w:rPr>
         <w:t xml:space="preserve"> PT. DUTA </w:t>
@@ -732,6 +834,7 @@
       <w:proofErr w:type="spellStart"/>
       <w:r>
         <w:rPr>
+          <w:rFonts w:ascii="Times New Roman" w:hAnsi="Times New Roman" w:cs="Times New Roman"/>
           <w:lang w:val="en-US"/>
         </w:rPr>
         <w:t>PERtIWI</w:t>
@@ -739,6 +842,7 @@
       <w:proofErr w:type="spellEnd"/>
       <w:r>
         <w:rPr>
+          <w:rFonts w:ascii="Times New Roman" w:hAnsi="Times New Roman" w:cs="Times New Roman"/>
           <w:lang w:val="en-US"/>
         </w:rPr>
         <w:t xml:space="preserve"> TBK</w:t>
@@ -752,12 +856,15 @@
           <w:tab w:val="left" w:pos="2694"/>
         </w:tabs>
         <w:ind w:left="709"/>
-        <w:rPr>
-          <w:lang w:val="en-US"/>
-        </w:rPr>
-      </w:pPr>
-      <w:r>
-        <w:rPr>
+        <w:jc w:val="both"/>
+        <w:rPr>
+          <w:rFonts w:ascii="Times New Roman" w:hAnsi="Times New Roman" w:cs="Times New Roman"/>
+          <w:lang w:val="en-US"/>
+        </w:rPr>
+      </w:pPr>
+      <w:r>
+        <w:rPr>
+          <w:rFonts w:ascii="Times New Roman" w:hAnsi="Times New Roman" w:cs="Times New Roman"/>
           <w:lang w:val="en-US"/>
         </w:rPr>
         <w:tab/>
@@ -766,6 +873,7 @@
       <w:proofErr w:type="spellStart"/>
       <w:r>
         <w:rPr>
+          <w:rFonts w:ascii="Times New Roman" w:hAnsi="Times New Roman" w:cs="Times New Roman"/>
           <w:lang w:val="en-US"/>
         </w:rPr>
         <w:t>Graha</w:t>
@@ -773,6 +881,7 @@
       <w:proofErr w:type="spellEnd"/>
       <w:r>
         <w:rPr>
+          <w:rFonts w:ascii="Times New Roman" w:hAnsi="Times New Roman" w:cs="Times New Roman"/>
           <w:lang w:val="en-US"/>
         </w:rPr>
         <w:t xml:space="preserve"> </w:t>
@@ -780,6 +889,7 @@
       <w:proofErr w:type="spellStart"/>
       <w:r>
         <w:rPr>
+          <w:rFonts w:ascii="Times New Roman" w:hAnsi="Times New Roman" w:cs="Times New Roman"/>
           <w:lang w:val="en-US"/>
         </w:rPr>
         <w:t>Cempaka</w:t>
@@ -787,6 +897,7 @@
       <w:proofErr w:type="spellEnd"/>
       <w:r>
         <w:rPr>
+          <w:rFonts w:ascii="Times New Roman" w:hAnsi="Times New Roman" w:cs="Times New Roman"/>
           <w:lang w:val="en-US"/>
         </w:rPr>
         <w:t xml:space="preserve"> Masa Jl. </w:t>
@@ -794,6 +905,7 @@
       <w:proofErr w:type="spellStart"/>
       <w:r>
         <w:rPr>
+          <w:rFonts w:ascii="Times New Roman" w:hAnsi="Times New Roman" w:cs="Times New Roman"/>
           <w:lang w:val="en-US"/>
         </w:rPr>
         <w:t>Letjend</w:t>
@@ -801,6 +913,7 @@
       <w:proofErr w:type="spellEnd"/>
       <w:r>
         <w:rPr>
+          <w:rFonts w:ascii="Times New Roman" w:hAnsi="Times New Roman" w:cs="Times New Roman"/>
           <w:lang w:val="en-US"/>
         </w:rPr>
         <w:t xml:space="preserve">. </w:t>
@@ -808,6 +921,7 @@
       <w:proofErr w:type="spellStart"/>
       <w:r>
         <w:rPr>
+          <w:rFonts w:ascii="Times New Roman" w:hAnsi="Times New Roman" w:cs="Times New Roman"/>
           <w:lang w:val="en-US"/>
         </w:rPr>
         <w:t>Suprapto</w:t>
@@ -815,6 +929,7 @@
       <w:proofErr w:type="spellEnd"/>
       <w:r>
         <w:rPr>
+          <w:rFonts w:ascii="Times New Roman" w:hAnsi="Times New Roman" w:cs="Times New Roman"/>
           <w:lang w:val="en-US"/>
         </w:rPr>
         <w:t xml:space="preserve">, </w:t>
@@ -822,6 +937,7 @@
       <w:proofErr w:type="spellStart"/>
       <w:r>
         <w:rPr>
+          <w:rFonts w:ascii="Times New Roman" w:hAnsi="Times New Roman" w:cs="Times New Roman"/>
           <w:lang w:val="en-US"/>
         </w:rPr>
         <w:t>Kav</w:t>
@@ -829,6 +945,7 @@
       <w:proofErr w:type="spellEnd"/>
       <w:r>
         <w:rPr>
+          <w:rFonts w:ascii="Times New Roman" w:hAnsi="Times New Roman" w:cs="Times New Roman"/>
           <w:lang w:val="en-US"/>
         </w:rPr>
         <w:t xml:space="preserve">. 3 </w:t>
@@ -836,6 +953,7 @@
       <w:proofErr w:type="spellStart"/>
       <w:r>
         <w:rPr>
+          <w:rFonts w:ascii="Times New Roman" w:hAnsi="Times New Roman" w:cs="Times New Roman"/>
           <w:lang w:val="en-US"/>
         </w:rPr>
         <w:t>Jakpus</w:t>
@@ -850,12 +968,15 @@
           <w:tab w:val="left" w:pos="2694"/>
         </w:tabs>
         <w:ind w:left="709"/>
-        <w:rPr>
-          <w:lang w:val="en-US"/>
-        </w:rPr>
-      </w:pPr>
-      <w:r>
-        <w:rPr>
+        <w:jc w:val="both"/>
+        <w:rPr>
+          <w:rFonts w:ascii="Times New Roman" w:hAnsi="Times New Roman" w:cs="Times New Roman"/>
+          <w:lang w:val="en-US"/>
+        </w:rPr>
+      </w:pPr>
+      <w:r>
+        <w:rPr>
+          <w:rFonts w:ascii="Times New Roman" w:hAnsi="Times New Roman" w:cs="Times New Roman"/>
           <w:lang w:val="en-US"/>
         </w:rPr>
         <w:tab/>
@@ -864,6 +985,7 @@
       <w:proofErr w:type="spellStart"/>
       <w:r>
         <w:rPr>
+          <w:rFonts w:ascii="Times New Roman" w:hAnsi="Times New Roman" w:cs="Times New Roman"/>
           <w:lang w:val="en-US"/>
         </w:rPr>
         <w:t>Dkk</w:t>
@@ -878,12 +1000,15 @@
           <w:tab w:val="left" w:pos="2694"/>
         </w:tabs>
         <w:ind w:left="709"/>
-        <w:rPr>
-          <w:lang w:val="en-US"/>
-        </w:rPr>
-      </w:pPr>
-      <w:r>
-        <w:rPr>
+        <w:jc w:val="both"/>
+        <w:rPr>
+          <w:rFonts w:ascii="Times New Roman" w:hAnsi="Times New Roman" w:cs="Times New Roman"/>
+          <w:lang w:val="en-US"/>
+        </w:rPr>
+      </w:pPr>
+      <w:r>
+        <w:rPr>
+          <w:rFonts w:ascii="Times New Roman" w:hAnsi="Times New Roman" w:cs="Times New Roman"/>
           <w:lang w:val="en-US"/>
         </w:rPr>
         <w:tab/>
@@ -892,6 +1017,7 @@
       <w:proofErr w:type="spellStart"/>
       <w:r>
         <w:rPr>
+          <w:rFonts w:ascii="Times New Roman" w:hAnsi="Times New Roman" w:cs="Times New Roman"/>
           <w:lang w:val="en-US"/>
         </w:rPr>
         <w:t>Ketua</w:t>
@@ -899,6 +1025,7 @@
       <w:proofErr w:type="spellEnd"/>
       <w:r>
         <w:rPr>
+          <w:rFonts w:ascii="Times New Roman" w:hAnsi="Times New Roman" w:cs="Times New Roman"/>
           <w:lang w:val="en-US"/>
         </w:rPr>
         <w:t xml:space="preserve"> </w:t>
@@ -906,6 +1033,7 @@
       <w:proofErr w:type="spellStart"/>
       <w:r>
         <w:rPr>
+          <w:rFonts w:ascii="Times New Roman" w:hAnsi="Times New Roman" w:cs="Times New Roman"/>
           <w:lang w:val="en-US"/>
         </w:rPr>
         <w:t>dari</w:t>
@@ -913,6 +1041,7 @@
       <w:proofErr w:type="spellEnd"/>
       <w:r>
         <w:rPr>
+          <w:rFonts w:ascii="Times New Roman" w:hAnsi="Times New Roman" w:cs="Times New Roman"/>
           <w:lang w:val="en-US"/>
         </w:rPr>
         <w:t xml:space="preserve"> </w:t>
@@ -920,6 +1049,7 @@
       <w:proofErr w:type="spellStart"/>
       <w:r>
         <w:rPr>
+          <w:rFonts w:ascii="Times New Roman" w:hAnsi="Times New Roman" w:cs="Times New Roman"/>
           <w:lang w:val="en-US"/>
         </w:rPr>
         <w:t>badan</w:t>
@@ -927,6 +1057,7 @@
       <w:proofErr w:type="spellEnd"/>
       <w:r>
         <w:rPr>
+          <w:rFonts w:ascii="Times New Roman" w:hAnsi="Times New Roman" w:cs="Times New Roman"/>
           <w:lang w:val="en-US"/>
         </w:rPr>
         <w:t xml:space="preserve"> </w:t>
@@ -934,6 +1065,7 @@
       <w:proofErr w:type="spellStart"/>
       <w:r>
         <w:rPr>
+          <w:rFonts w:ascii="Times New Roman" w:hAnsi="Times New Roman" w:cs="Times New Roman"/>
           <w:lang w:val="en-US"/>
         </w:rPr>
         <w:t>hukum</w:t>
@@ -941,6 +1073,7 @@
       <w:proofErr w:type="spellEnd"/>
       <w:r>
         <w:rPr>
+          <w:rFonts w:ascii="Times New Roman" w:hAnsi="Times New Roman" w:cs="Times New Roman"/>
           <w:lang w:val="en-US"/>
         </w:rPr>
         <w:t xml:space="preserve"> P3SRSC</w:t>
@@ -954,12 +1087,15 @@
           <w:tab w:val="left" w:pos="2694"/>
         </w:tabs>
         <w:ind w:left="709"/>
-        <w:rPr>
-          <w:lang w:val="en-US"/>
-        </w:rPr>
-      </w:pPr>
-      <w:r>
-        <w:rPr>
+        <w:jc w:val="both"/>
+        <w:rPr>
+          <w:rFonts w:ascii="Times New Roman" w:hAnsi="Times New Roman" w:cs="Times New Roman"/>
+          <w:lang w:val="en-US"/>
+        </w:rPr>
+      </w:pPr>
+      <w:r>
+        <w:rPr>
+          <w:rFonts w:ascii="Times New Roman" w:hAnsi="Times New Roman" w:cs="Times New Roman"/>
           <w:lang w:val="en-US"/>
         </w:rPr>
         <w:tab/>
@@ -968,6 +1104,7 @@
       <w:proofErr w:type="spellStart"/>
       <w:r>
         <w:rPr>
+          <w:rFonts w:ascii="Times New Roman" w:hAnsi="Times New Roman" w:cs="Times New Roman"/>
           <w:lang w:val="en-US"/>
         </w:rPr>
         <w:t>Graha</w:t>
@@ -975,6 +1112,7 @@
       <w:proofErr w:type="spellEnd"/>
       <w:r>
         <w:rPr>
+          <w:rFonts w:ascii="Times New Roman" w:hAnsi="Times New Roman" w:cs="Times New Roman"/>
           <w:lang w:val="en-US"/>
         </w:rPr>
         <w:t xml:space="preserve"> </w:t>
@@ -982,6 +1120,7 @@
       <w:proofErr w:type="spellStart"/>
       <w:r>
         <w:rPr>
+          <w:rFonts w:ascii="Times New Roman" w:hAnsi="Times New Roman" w:cs="Times New Roman"/>
           <w:lang w:val="en-US"/>
         </w:rPr>
         <w:t>Cempaka</w:t>
@@ -989,6 +1128,7 @@
       <w:proofErr w:type="spellEnd"/>
       <w:r>
         <w:rPr>
+          <w:rFonts w:ascii="Times New Roman" w:hAnsi="Times New Roman" w:cs="Times New Roman"/>
           <w:lang w:val="en-US"/>
         </w:rPr>
         <w:t xml:space="preserve"> Masa Jl. </w:t>
@@ -996,6 +1136,7 @@
       <w:proofErr w:type="spellStart"/>
       <w:r>
         <w:rPr>
+          <w:rFonts w:ascii="Times New Roman" w:hAnsi="Times New Roman" w:cs="Times New Roman"/>
           <w:lang w:val="en-US"/>
         </w:rPr>
         <w:t>Letjend</w:t>
@@ -1003,6 +1144,7 @@
       <w:proofErr w:type="spellEnd"/>
       <w:r>
         <w:rPr>
+          <w:rFonts w:ascii="Times New Roman" w:hAnsi="Times New Roman" w:cs="Times New Roman"/>
           <w:lang w:val="en-US"/>
         </w:rPr>
         <w:t xml:space="preserve">. </w:t>
@@ -1010,6 +1152,7 @@
       <w:proofErr w:type="spellStart"/>
       <w:r>
         <w:rPr>
+          <w:rFonts w:ascii="Times New Roman" w:hAnsi="Times New Roman" w:cs="Times New Roman"/>
           <w:lang w:val="en-US"/>
         </w:rPr>
         <w:t>Suprapto</w:t>
@@ -1017,6 +1160,7 @@
       <w:proofErr w:type="spellEnd"/>
       <w:r>
         <w:rPr>
+          <w:rFonts w:ascii="Times New Roman" w:hAnsi="Times New Roman" w:cs="Times New Roman"/>
           <w:lang w:val="en-US"/>
         </w:rPr>
         <w:t xml:space="preserve">, </w:t>
@@ -1024,6 +1168,7 @@
       <w:proofErr w:type="spellStart"/>
       <w:r>
         <w:rPr>
+          <w:rFonts w:ascii="Times New Roman" w:hAnsi="Times New Roman" w:cs="Times New Roman"/>
           <w:lang w:val="en-US"/>
         </w:rPr>
         <w:t>Kav</w:t>
@@ -1031,6 +1176,7 @@
       <w:proofErr w:type="spellEnd"/>
       <w:r>
         <w:rPr>
+          <w:rFonts w:ascii="Times New Roman" w:hAnsi="Times New Roman" w:cs="Times New Roman"/>
           <w:lang w:val="en-US"/>
         </w:rPr>
         <w:t xml:space="preserve">. 3 </w:t>
@@ -1038,6 +1184,7 @@
       <w:proofErr w:type="spellStart"/>
       <w:r>
         <w:rPr>
+          <w:rFonts w:ascii="Times New Roman" w:hAnsi="Times New Roman" w:cs="Times New Roman"/>
           <w:lang w:val="en-US"/>
         </w:rPr>
         <w:t>Jakpus</w:t>
@@ -1050,23 +1197,28 @@
           <w:tab w:val="left" w:pos="426"/>
           <w:tab w:val="left" w:pos="2694"/>
         </w:tabs>
-        <w:rPr>
-          <w:lang w:val="en-US"/>
-        </w:rPr>
-      </w:pPr>
-    </w:p>
-    <w:p>
-      <w:pPr>
-        <w:tabs>
-          <w:tab w:val="left" w:pos="426"/>
-          <w:tab w:val="left" w:pos="2694"/>
-        </w:tabs>
-        <w:rPr>
-          <w:lang w:val="en-US"/>
-        </w:rPr>
-      </w:pPr>
-      <w:r>
-        <w:rPr>
+        <w:jc w:val="both"/>
+        <w:rPr>
+          <w:rFonts w:ascii="Times New Roman" w:hAnsi="Times New Roman" w:cs="Times New Roman"/>
+          <w:lang w:val="en-US"/>
+        </w:rPr>
+      </w:pPr>
+    </w:p>
+    <w:p>
+      <w:pPr>
+        <w:tabs>
+          <w:tab w:val="left" w:pos="426"/>
+          <w:tab w:val="left" w:pos="2694"/>
+        </w:tabs>
+        <w:jc w:val="both"/>
+        <w:rPr>
+          <w:rFonts w:ascii="Times New Roman" w:hAnsi="Times New Roman" w:cs="Times New Roman"/>
+          <w:lang w:val="en-US"/>
+        </w:rPr>
+      </w:pPr>
+      <w:r>
+        <w:rPr>
+          <w:rFonts w:ascii="Times New Roman" w:hAnsi="Times New Roman" w:cs="Times New Roman"/>
           <w:lang w:val="en-US"/>
         </w:rPr>
         <w:t>TELAH MELAPORKAN DUGAAN TINDAK PIDANA PENIPUAN, PENGGELAPAN DAN PEMALSUAN SURAT SEBAGAIMANA DIMAKSUD DALAM PASAL 378 KUHP, PASAL 372 KUHP DAN ATAU PASAL 263 KUHP</w:t>
@@ -1079,13 +1231,204 @@
           <w:tab w:val="left" w:pos="2694"/>
         </w:tabs>
         <w:rPr>
-          <w:lang w:val="en-US"/>
-        </w:rPr>
-      </w:pPr>
+          <w:rFonts w:ascii="Times New Roman" w:hAnsi="Times New Roman" w:cs="Times New Roman"/>
+          <w:lang w:val="en-US"/>
+        </w:rPr>
+      </w:pPr>
+    </w:p>
+    <w:p>
+      <w:pPr>
+        <w:tabs>
+          <w:tab w:val="left" w:pos="426"/>
+          <w:tab w:val="left" w:pos="2694"/>
+        </w:tabs>
+        <w:rPr>
+          <w:rFonts w:ascii="Times New Roman" w:hAnsi="Times New Roman" w:cs="Times New Roman"/>
+          <w:lang w:val="en-US"/>
+        </w:rPr>
+      </w:pPr>
+    </w:p>
+    <w:p>
+      <w:pPr>
+        <w:tabs>
+          <w:tab w:val="left" w:pos="426"/>
+          <w:tab w:val="left" w:pos="2694"/>
+        </w:tabs>
+        <w:rPr>
+          <w:rFonts w:ascii="Times New Roman" w:hAnsi="Times New Roman" w:cs="Times New Roman"/>
+          <w:lang w:val="en-US"/>
+        </w:rPr>
+      </w:pPr>
+    </w:p>
+    <w:p>
+      <w:pPr>
+        <w:tabs>
+          <w:tab w:val="left" w:pos="426"/>
+          <w:tab w:val="left" w:pos="2694"/>
+        </w:tabs>
+        <w:rPr>
+          <w:rFonts w:ascii="Times New Roman" w:hAnsi="Times New Roman" w:cs="Times New Roman"/>
+          <w:lang w:val="en-US"/>
+        </w:rPr>
+      </w:pPr>
+    </w:p>
+    <w:p>
+      <w:pPr>
+        <w:tabs>
+          <w:tab w:val="left" w:pos="426"/>
+          <w:tab w:val="left" w:pos="2694"/>
+        </w:tabs>
+        <w:rPr>
+          <w:rFonts w:ascii="Times New Roman" w:hAnsi="Times New Roman" w:cs="Times New Roman"/>
+          <w:lang w:val="en-US"/>
+        </w:rPr>
+      </w:pPr>
+    </w:p>
+    <w:p>
+      <w:pPr>
+        <w:tabs>
+          <w:tab w:val="left" w:pos="426"/>
+          <w:tab w:val="left" w:pos="2694"/>
+        </w:tabs>
+        <w:rPr>
+          <w:rFonts w:ascii="Times New Roman" w:hAnsi="Times New Roman" w:cs="Times New Roman"/>
+          <w:lang w:val="en-US"/>
+        </w:rPr>
+      </w:pPr>
+    </w:p>
+    <w:p>
+      <w:pPr>
+        <w:tabs>
+          <w:tab w:val="left" w:pos="426"/>
+          <w:tab w:val="left" w:pos="2694"/>
+        </w:tabs>
+        <w:rPr>
+          <w:rFonts w:ascii="Times New Roman" w:hAnsi="Times New Roman" w:cs="Times New Roman"/>
+          <w:lang w:val="en-US"/>
+        </w:rPr>
+      </w:pPr>
+    </w:p>
+    <w:p>
+      <w:pPr>
+        <w:tabs>
+          <w:tab w:val="left" w:pos="426"/>
+          <w:tab w:val="left" w:pos="2694"/>
+        </w:tabs>
+        <w:rPr>
+          <w:rFonts w:ascii="Times New Roman" w:hAnsi="Times New Roman" w:cs="Times New Roman"/>
+          <w:lang w:val="en-US"/>
+        </w:rPr>
+      </w:pPr>
+    </w:p>
+    <w:p>
+      <w:pPr>
+        <w:tabs>
+          <w:tab w:val="left" w:pos="426"/>
+          <w:tab w:val="left" w:pos="2694"/>
+        </w:tabs>
+        <w:rPr>
+          <w:rFonts w:ascii="Times New Roman" w:hAnsi="Times New Roman" w:cs="Times New Roman"/>
+          <w:lang w:val="en-US"/>
+        </w:rPr>
+      </w:pPr>
+    </w:p>
+    <w:p>
+      <w:pPr>
+        <w:tabs>
+          <w:tab w:val="left" w:pos="426"/>
+          <w:tab w:val="left" w:pos="2694"/>
+        </w:tabs>
+        <w:rPr>
+          <w:rFonts w:ascii="Times New Roman" w:hAnsi="Times New Roman" w:cs="Times New Roman"/>
+          <w:lang w:val="en-US"/>
+        </w:rPr>
+      </w:pPr>
+    </w:p>
+    <w:p>
+      <w:pPr>
+        <w:tabs>
+          <w:tab w:val="left" w:pos="426"/>
+          <w:tab w:val="left" w:pos="2694"/>
+        </w:tabs>
+        <w:rPr>
+          <w:rFonts w:ascii="Times New Roman" w:hAnsi="Times New Roman" w:cs="Times New Roman"/>
+          <w:lang w:val="en-US"/>
+        </w:rPr>
+      </w:pPr>
+    </w:p>
+    <w:p>
+      <w:pPr>
+        <w:tabs>
+          <w:tab w:val="left" w:pos="426"/>
+          <w:tab w:val="left" w:pos="2694"/>
+        </w:tabs>
+        <w:rPr>
+          <w:rFonts w:ascii="Times New Roman" w:hAnsi="Times New Roman" w:cs="Times New Roman"/>
+          <w:lang w:val="en-US"/>
+        </w:rPr>
+      </w:pPr>
+    </w:p>
+    <w:p>
+      <w:pPr>
+        <w:tabs>
+          <w:tab w:val="left" w:pos="426"/>
+          <w:tab w:val="left" w:pos="2694"/>
+        </w:tabs>
+        <w:rPr>
+          <w:rFonts w:ascii="Times New Roman" w:hAnsi="Times New Roman" w:cs="Times New Roman"/>
+          <w:lang w:val="en-US"/>
+        </w:rPr>
+      </w:pPr>
+    </w:p>
+    <w:p>
+      <w:pPr>
+        <w:tabs>
+          <w:tab w:val="left" w:pos="426"/>
+          <w:tab w:val="left" w:pos="2694"/>
+        </w:tabs>
+        <w:rPr>
+          <w:rFonts w:ascii="Times New Roman" w:hAnsi="Times New Roman" w:cs="Times New Roman"/>
+          <w:lang w:val="en-US"/>
+        </w:rPr>
+      </w:pPr>
+    </w:p>
+    <w:p>
+      <w:pPr>
+        <w:tabs>
+          <w:tab w:val="left" w:pos="426"/>
+          <w:tab w:val="left" w:pos="2694"/>
+        </w:tabs>
+        <w:rPr>
+          <w:rFonts w:ascii="Times New Roman" w:hAnsi="Times New Roman" w:cs="Times New Roman"/>
+          <w:lang w:val="en-US"/>
+        </w:rPr>
+      </w:pPr>
+    </w:p>
+    <w:p>
+      <w:pPr>
+        <w:tabs>
+          <w:tab w:val="left" w:pos="426"/>
+          <w:tab w:val="left" w:pos="2694"/>
+        </w:tabs>
+        <w:rPr>
+          <w:rFonts w:ascii="Times New Roman" w:hAnsi="Times New Roman" w:cs="Times New Roman"/>
+          <w:lang w:val="en-US"/>
+        </w:rPr>
+      </w:pPr>
+    </w:p>
+    <w:p>
+      <w:pPr>
+        <w:rPr>
+          <w:rFonts w:ascii="Times New Roman" w:hAnsi="Times New Roman" w:cs="Times New Roman"/>
+          <w:lang w:val="en-US"/>
+        </w:rPr>
+      </w:pPr>
+      <w:bookmarkStart w:id="0" w:name="_GoBack"/>
+      <w:bookmarkEnd w:id="0"/>
     </w:p>
     <w:sectPr>
       <w:pgSz w:w="11900" w:h="16840"/>
-      <w:pgMar w:top="1440" w:right="1440" w:bottom="1440" w:left="1440" w:header="708" w:footer="708" w:gutter="0"/>
+      <w:pgMar w:top="1418" w:right="1247" w:bottom="1418" w:left="1247" w:header="709" w:footer="709" w:gutter="0"/>
       <w:cols w:space="708"/>
       <w:docGrid w:linePitch="360"/>
     </w:sectPr>
@@ -1096,6 +1439,95 @@
 <file path=word/numbering.xml><?xml version="1.0" encoding="utf-8"?>
 <w:numbering xmlns:wpc="http://schemas.microsoft.com/office/word/2010/wordprocessingCanvas" xmlns:mo="http://schemas.microsoft.com/office/mac/office/2008/main" xmlns:mc="http://schemas.openxmlformats.org/markup-compatibility/2006" xmlns:mv="urn:schemas-microsoft-com:mac:vml" xmlns:o="urn:schemas-microsoft-com:office:office" xmlns:r="http://schemas.openxmlformats.org/officeDocument/2006/relationships" xmlns:m="http://schemas.openxmlformats.org/officeDocument/2006/math" xmlns:v="urn:schemas-microsoft-com:vml" xmlns:wp14="http://schemas.microsoft.com/office/word/2010/wordprocessingDrawing" xmlns:wp="http://schemas.openxmlformats.org/drawingml/2006/wordprocessingDrawing" xmlns:w10="urn:schemas-microsoft-com:office:word" xmlns:w="http://schemas.openxmlformats.org/wordprocessingml/2006/main" xmlns:w14="http://schemas.microsoft.com/office/word/2010/wordml" xmlns:w15="http://schemas.microsoft.com/office/word/2012/wordml" xmlns:wpg="http://schemas.microsoft.com/office/word/2010/wordprocessingGroup" xmlns:wpi="http://schemas.microsoft.com/office/word/2010/wordprocessingInk" xmlns:wne="http://schemas.microsoft.com/office/word/2006/wordml" xmlns:wps="http://schemas.microsoft.com/office/word/2010/wordprocessingShape" mc:Ignorable="w14 w15 wp14">
   <w:abstractNum w:abstractNumId="0">
+    <w:nsid w:val="1B3E4C4F"/>
+    <w:multiLevelType w:val="hybridMultilevel"/>
+    <w:tmpl w:val="CC7EB4B2"/>
+    <w:lvl w:ilvl="0" w:tplc="4000A064">
+      <w:start w:val="1"/>
+      <w:numFmt w:val="decimal"/>
+      <w:lvlText w:val="%1."/>
+      <w:lvlJc w:val="left"/>
+      <w:pPr>
+        <w:ind w:left="720" w:hanging="360"/>
+      </w:pPr>
+      <w:rPr>
+        <w:rFonts w:hint="default"/>
+      </w:rPr>
+    </w:lvl>
+    <w:lvl w:ilvl="1" w:tplc="04090019" w:tentative="1">
+      <w:start w:val="1"/>
+      <w:numFmt w:val="lowerLetter"/>
+      <w:lvlText w:val="%2."/>
+      <w:lvlJc w:val="left"/>
+      <w:pPr>
+        <w:ind w:left="1440" w:hanging="360"/>
+      </w:pPr>
+    </w:lvl>
+    <w:lvl w:ilvl="2" w:tplc="0409001B" w:tentative="1">
+      <w:start w:val="1"/>
+      <w:numFmt w:val="lowerRoman"/>
+      <w:lvlText w:val="%3."/>
+      <w:lvlJc w:val="right"/>
+      <w:pPr>
+        <w:ind w:left="2160" w:hanging="180"/>
+      </w:pPr>
+    </w:lvl>
+    <w:lvl w:ilvl="3" w:tplc="0409000F" w:tentative="1">
+      <w:start w:val="1"/>
+      <w:numFmt w:val="decimal"/>
+      <w:lvlText w:val="%4."/>
+      <w:lvlJc w:val="left"/>
+      <w:pPr>
+        <w:ind w:left="2880" w:hanging="360"/>
+      </w:pPr>
+    </w:lvl>
+    <w:lvl w:ilvl="4" w:tplc="04090019" w:tentative="1">
+      <w:start w:val="1"/>
+      <w:numFmt w:val="lowerLetter"/>
+      <w:lvlText w:val="%5."/>
+      <w:lvlJc w:val="left"/>
+      <w:pPr>
+        <w:ind w:left="3600" w:hanging="360"/>
+      </w:pPr>
+    </w:lvl>
+    <w:lvl w:ilvl="5" w:tplc="0409001B" w:tentative="1">
+      <w:start w:val="1"/>
+      <w:numFmt w:val="lowerRoman"/>
+      <w:lvlText w:val="%6."/>
+      <w:lvlJc w:val="right"/>
+      <w:pPr>
+        <w:ind w:left="4320" w:hanging="180"/>
+      </w:pPr>
+    </w:lvl>
+    <w:lvl w:ilvl="6" w:tplc="0409000F" w:tentative="1">
+      <w:start w:val="1"/>
+      <w:numFmt w:val="decimal"/>
+      <w:lvlText w:val="%7."/>
+      <w:lvlJc w:val="left"/>
+      <w:pPr>
+        <w:ind w:left="5040" w:hanging="360"/>
+      </w:pPr>
+    </w:lvl>
+    <w:lvl w:ilvl="7" w:tplc="04090019" w:tentative="1">
+      <w:start w:val="1"/>
+      <w:numFmt w:val="lowerLetter"/>
+      <w:lvlText w:val="%8."/>
+      <w:lvlJc w:val="left"/>
+      <w:pPr>
+        <w:ind w:left="5760" w:hanging="360"/>
+      </w:pPr>
+    </w:lvl>
+    <w:lvl w:ilvl="8" w:tplc="0409001B" w:tentative="1">
+      <w:start w:val="1"/>
+      <w:numFmt w:val="lowerRoman"/>
+      <w:lvlText w:val="%9."/>
+      <w:lvlJc w:val="right"/>
+      <w:pPr>
+        <w:ind w:left="6480" w:hanging="180"/>
+      </w:pPr>
+    </w:lvl>
+  </w:abstractNum>
+  <w:abstractNum w:abstractNumId="1">
     <w:nsid w:val="76A85368"/>
     <w:multiLevelType w:val="hybridMultilevel"/>
     <w:tmpl w:val="E3E8E1B4"/>
@@ -1182,6 +1614,9 @@
     </w:lvl>
   </w:abstractNum>
   <w:num w:numId="1">
+    <w:abstractNumId w:val="1"/>
+  </w:num>
+  <w:num w:numId="2">
     <w:abstractNumId w:val="0"/>
   </w:num>
 </w:numbering>

</xml_diff>

<commit_message>
Add Age and Money Dict
</commit_message>
<xml_diff>
--- a/core/src/test/resources/LaporanKepolisian1.docx
+++ b/core/src/test/resources/LaporanKepolisian1.docx
@@ -255,10 +255,7 @@
         </w:tabs>
         <w:ind w:left="709" w:hanging="360"/>
         <w:jc w:val="both"/>
-        <w:rPr>
-          <w:rFonts w:ascii="Times New Roman" w:hAnsi="Times New Roman" w:cs="Times New Roman"/>
-          <w:lang w:val="en-US"/>
-        </w:rPr>
+        <w:rPr/>
       </w:pPr>
       <w:r>
         <w:rPr>
@@ -267,30 +264,7 @@
         </w:rPr>
         <w:t>Alamat</w:t>
         <w:tab/>
-        <w:t>: KOMP .AD BULAK RANTAI G.25 RT 002 RW 005 KEL. TENGAH</w:t>
-      </w:r>
-    </w:p>
-    <w:p>
-      <w:pPr>
-        <w:pStyle w:val="ListParagraph"/>
-        <w:tabs>
-          <w:tab w:val="left" w:pos="426" w:leader="none"/>
-          <w:tab w:val="left" w:pos="2694" w:leader="none"/>
-        </w:tabs>
-        <w:ind w:left="709" w:hanging="0"/>
-        <w:jc w:val="both"/>
-        <w:rPr>
-          <w:rFonts w:ascii="Times New Roman" w:hAnsi="Times New Roman" w:cs="Times New Roman"/>
-          <w:lang w:val="en-US"/>
-        </w:rPr>
-      </w:pPr>
-      <w:r>
-        <w:rPr>
-          <w:rFonts w:cs="Times New Roman" w:ascii="Times New Roman" w:hAnsi="Times New Roman"/>
-          <w:lang w:val="en-US"/>
-        </w:rPr>
-        <w:tab/>
-        <w:t xml:space="preserve">  KEC. KRAMAT JATI JAKARTA TIMUR</w:t>
+        <w:t>: KOMP .AD BULAK RANTAI G.25 RT 002 RW 005 KEL. TENGAH KEC. KRAMAT JATI JAKARTA TIMUR</w:t>
       </w:r>
     </w:p>
     <w:p>
@@ -334,10 +308,7 @@
         </w:tabs>
         <w:ind w:left="709" w:hanging="360"/>
         <w:jc w:val="both"/>
-        <w:rPr>
-          <w:rFonts w:ascii="Times New Roman" w:hAnsi="Times New Roman" w:cs="Times New Roman"/>
-          <w:lang w:val="en-US"/>
-        </w:rPr>
+        <w:rPr/>
       </w:pPr>
       <w:r>
         <w:rPr>
@@ -346,36 +317,7 @@
         </w:rPr>
         <w:t>Perkara</w:t>
         <w:tab/>
-        <w:t>: DUGAAN TINDAK PIDANA PENIPUAN, PENGGELAPAN DAN</w:t>
-      </w:r>
-    </w:p>
-    <w:p>
-      <w:pPr>
-        <w:pStyle w:val="ListParagraph"/>
-        <w:tabs>
-          <w:tab w:val="left" w:pos="426" w:leader="none"/>
-          <w:tab w:val="left" w:pos="2694" w:leader="none"/>
-        </w:tabs>
-        <w:ind w:left="2694" w:hanging="0"/>
-        <w:jc w:val="both"/>
-        <w:rPr>
-          <w:rFonts w:ascii="Times New Roman" w:hAnsi="Times New Roman" w:cs="Times New Roman"/>
-          <w:lang w:val="en-US"/>
-        </w:rPr>
-      </w:pPr>
-      <w:r>
-        <w:rPr>
-          <w:rFonts w:cs="Times New Roman" w:ascii="Times New Roman" w:hAnsi="Times New Roman"/>
-          <w:lang w:val="en-US"/>
-        </w:rPr>
-        <w:t xml:space="preserve">  </w:t>
-      </w:r>
-      <w:r>
-        <w:rPr>
-          <w:rFonts w:cs="Times New Roman" w:ascii="Times New Roman" w:hAnsi="Times New Roman"/>
-          <w:lang w:val="en-US"/>
-        </w:rPr>
-        <w:t>PEMALSUAN SURAT SEBAGAIMANA DIMAKSUD DALAM             PASAL 378 KUHAP, PASAL 372 KUHP DAN ATAU PASAL 263 KUHP</w:t>
+        <w:t>: DUGAAN TINDAK PIDANA PENIPUAN, PENGGELAPAN DAN PEMALSUAN SURAT SEBAGAIMANA DIMAKSUD DALAM             PASAL 378 KUHAP, PASAL 372 KUHP DAN ATAU PASAL 263 KUHP</w:t>
       </w:r>
     </w:p>
     <w:p>
@@ -1163,7 +1105,6 @@
     <w:rPrDefault>
       <w:rPr>
         <w:rFonts w:ascii="Calibri" w:hAnsi="Calibri" w:eastAsia="ＭＳ 明朝" w:cs="" w:asciiTheme="minorHAnsi" w:cstheme="minorBidi" w:eastAsiaTheme="minorEastAsia" w:hAnsiTheme="minorHAnsi"/>
-        <w:sz w:val="24"/>
         <w:szCs w:val="24"/>
         <w:lang w:val="en-ID" w:eastAsia="en-US" w:bidi="ar-SA"/>
       </w:rPr>
@@ -1564,7 +1505,7 @@
     </w:pPr>
     <w:rPr>
       <w:rFonts w:ascii="Calibri" w:hAnsi="Calibri" w:eastAsia="ＭＳ 明朝" w:cs="" w:asciiTheme="minorHAnsi" w:cstheme="minorBidi" w:eastAsiaTheme="minorEastAsia" w:hAnsiTheme="minorHAnsi"/>
-      <w:color w:val="auto"/>
+      <w:color w:val="00000A"/>
       <w:sz w:val="24"/>
       <w:szCs w:val="24"/>
       <w:lang w:val="en-ID" w:eastAsia="en-US" w:bidi="ar-SA"/>

</xml_diff>